<commit_message>
Added avg of lat and lon to comparisons
and changed the calculation of delta to use absolute value
</commit_message>
<xml_diff>
--- a/doc_ex2/סיכום.docx
+++ b/doc_ex2/סיכום.docx
@@ -62,14 +62,12 @@
         </w:rPr>
         <w:t>קובץ בו נמצאים מאקים לחיפוש: "</w:t>
       </w:r>
-      <w:proofErr w:type="spellStart"/>
       <w:r>
         <w:rPr>
           <w:u w:val="single"/>
         </w:rPr>
         <w:t>addressOfFile_Where_I_need_To_Get_MAC</w:t>
       </w:r>
-      <w:proofErr w:type="spellEnd"/>
       <w:r>
         <w:rPr>
           <w:rFonts w:hint="cs"/>
@@ -125,14 +123,294 @@
         </w:rPr>
         <w:t>כמות השורות לחישוב שרת: "</w:t>
       </w:r>
+      <w:r>
+        <w:rPr>
+          <w:u w:val="single"/>
+        </w:rPr>
+        <w:t>howMuch_Powerful_Wifis_To_Use_For_Calculation</w:t>
+      </w:r>
+      <w:r>
+        <w:rPr>
+          <w:rFonts w:hint="cs"/>
+          <w:rtl/>
+        </w:rPr>
+        <w:t>"</w:t>
+      </w:r>
+    </w:p>
+    <w:p>
+      <w:pPr>
+        <w:bidi/>
+        <w:rPr>
+          <w:rtl/>
+        </w:rPr>
+      </w:pPr>
+    </w:p>
+    <w:p>
+      <w:pPr>
+        <w:bidi/>
+        <w:jc w:val="center"/>
+        <w:rPr>
+          <w:rtl/>
+        </w:rPr>
+      </w:pPr>
+      <w:r>
+        <w:rPr>
+          <w:rFonts w:hint="cs"/>
+          <w:rtl/>
+        </w:rPr>
+        <w:t>שלבי חישוב:</w:t>
+      </w:r>
+    </w:p>
+    <w:p>
+      <w:pPr>
+        <w:bidi/>
+        <w:rPr>
+          <w:rtl/>
+        </w:rPr>
+      </w:pPr>
+      <w:r>
+        <w:rPr>
+          <w:rFonts w:hint="cs"/>
+          <w:rtl/>
+          <w:lang w:val="en-US"/>
+        </w:rPr>
+        <w:t xml:space="preserve">נכניס את נתוני הקבצים </w:t>
+      </w:r>
+      <w:r>
+        <w:rPr>
+          <w:rFonts w:hint="cs"/>
+          <w:rtl/>
+        </w:rPr>
+        <w:t>לרשימות מקושרות, רשימה אחת של של מאקים ורשימה שניה של נתונים שנרוץ עליהם.</w:t>
+      </w:r>
+    </w:p>
+    <w:p>
+      <w:pPr>
+        <w:bidi/>
+        <w:rPr>
+          <w:rtl/>
+        </w:rPr>
+      </w:pPr>
+      <w:r>
+        <w:rPr>
+          <w:rFonts w:hint="cs"/>
+          <w:rtl/>
+        </w:rPr>
+        <w:t>לכל כתובת מאק נסרוק את רשימת הנתונים בכדי למצוא את הכמות הרצויה של סריקות עם הסיגנל הכי גבוה.</w:t>
+      </w:r>
+    </w:p>
+    <w:p>
+      <w:pPr>
+        <w:bidi/>
+        <w:rPr>
+          <w:rtl/>
+        </w:rPr>
+      </w:pPr>
+      <w:r>
+        <w:rPr>
+          <w:rFonts w:hint="cs"/>
+          <w:rtl/>
+        </w:rPr>
+        <w:t xml:space="preserve">הרשימה שנקבל לאחר הסינון </w:t>
+      </w:r>
+      <w:r>
+        <w:rPr>
+          <w:rFonts w:hint="cs"/>
+          <w:rtl/>
+        </w:rPr>
+        <w:t>תעבור לחישוב בפונקציית עזר לפי אלגוריתם הנתון במטלה.</w:t>
+      </w:r>
+    </w:p>
+    <w:p>
+      <w:pPr>
+        <w:bidi/>
+      </w:pPr>
+      <w:r>
+        <w:rPr>
+          <w:rFonts w:hint="cs"/>
+          <w:rtl/>
+        </w:rPr>
+        <w:t xml:space="preserve">לאחר חישוב הנקודה היא תעבור לרשימה שמיועדת להדפסת הקובץ </w:t>
+      </w:r>
+      <w:r>
+        <w:rPr>
+          <w:rFonts w:hint="cs"/>
+        </w:rPr>
+        <w:t>CSV</w:t>
+      </w:r>
+      <w:r>
+        <w:rPr>
+          <w:rFonts w:hint="cs"/>
+          <w:rtl/>
+        </w:rPr>
+        <w:t xml:space="preserve"> של האלגוריתם שלנו, קובץ זה ישמר בתיקייה של קובץ המאקים עם תוספת "</w:t>
+      </w:r>
+      <w:r>
+        <w:t xml:space="preserve"> _Our_Algo1.csv</w:t>
+      </w:r>
+      <w:r>
+        <w:rPr>
+          <w:rFonts w:hint="cs"/>
+          <w:rtl/>
+        </w:rPr>
+        <w:t>" לשם.</w:t>
+      </w:r>
+    </w:p>
+    <w:p>
+      <w:pPr>
+        <w:bidi/>
+        <w:jc w:val="center"/>
+        <w:rPr>
+          <w:rtl/>
+        </w:rPr>
+      </w:pPr>
+    </w:p>
+    <w:p>
+      <w:pPr>
+        <w:bidi/>
+        <w:jc w:val="center"/>
+        <w:rPr>
+          <w:rtl/>
+          <w:lang w:val="en-US"/>
+        </w:rPr>
+      </w:pPr>
+    </w:p>
+    <w:p>
+      <w:pPr>
+        <w:bidi/>
+        <w:jc w:val="center"/>
+        <w:rPr>
+          <w:rtl/>
+          <w:lang w:val="en-US"/>
+        </w:rPr>
+      </w:pPr>
+      <w:r>
+        <w:rPr>
+          <w:rFonts w:hint="cs"/>
+          <w:rtl/>
+          <w:lang w:val="en-US"/>
+        </w:rPr>
+        <w:t>אלגוריתם 2:</w:t>
+      </w:r>
+    </w:p>
+    <w:p>
+      <w:pPr>
+        <w:bidi/>
+        <w:jc w:val="center"/>
+        <w:rPr>
+          <w:rtl/>
+        </w:rPr>
+      </w:pPr>
+      <w:r>
+        <w:rPr>
+          <w:rFonts w:hint="cs"/>
+          <w:rtl/>
+        </w:rPr>
+        <w:t xml:space="preserve">פונקציה ראשית מקבלת שני קבצים ומספר טבעי: </w:t>
+      </w:r>
+    </w:p>
+    <w:p>
+      <w:pPr>
+        <w:bidi/>
+        <w:jc w:val="center"/>
+        <w:rPr>
+          <w:rtl/>
+        </w:rPr>
+      </w:pPr>
+      <w:r>
+        <w:rPr>
+          <w:rFonts w:hint="cs"/>
+          <w:rtl/>
+        </w:rPr>
+        <w:t>קובץ בו נמצאים מאקים לחיפוש: "</w:t>
+      </w:r>
+      <w:r>
+        <w:rPr>
+          <w:u w:val="single"/>
+        </w:rPr>
+        <w:t>addressOfFile_Where_I_need_To_Get_MAC</w:t>
+      </w:r>
+      <w:r>
+        <w:rPr>
+          <w:u w:val="single"/>
+        </w:rPr>
+        <w:t>_and_SIGNA</w:t>
+      </w:r>
+      <w:r>
+        <w:rPr>
+          <w:rFonts w:hint="cs"/>
+          <w:u w:val="single"/>
+        </w:rPr>
+        <w:t>L</w:t>
+      </w:r>
+      <w:r>
+        <w:rPr>
+          <w:rFonts w:hint="cs"/>
+          <w:rtl/>
+        </w:rPr>
+        <w:t>"</w:t>
+      </w:r>
+    </w:p>
+    <w:p>
+      <w:pPr>
+        <w:bidi/>
+        <w:jc w:val="center"/>
+        <w:rPr>
+          <w:rtl/>
+        </w:rPr>
+      </w:pPr>
+      <w:r>
+        <w:rPr>
+          <w:rFonts w:hint="cs"/>
+          <w:rtl/>
+        </w:rPr>
+        <w:t>קובץ בו נתונים כל הסריקות: "</w:t>
+      </w:r>
       <w:proofErr w:type="spellStart"/>
       <w:r>
         <w:rPr>
           <w:u w:val="single"/>
+          <w:lang w:val="en-US"/>
+        </w:rPr>
+        <w:t>addressOfFile_To_Filter_With_MAC</w:t>
+      </w:r>
+      <w:r>
+        <w:rPr>
+          <w:u w:val="single"/>
+          <w:lang w:val="en-US"/>
+        </w:rPr>
+        <w:t>_and_Signal_I_get</w:t>
+      </w:r>
+      <w:proofErr w:type="spellEnd"/>
+      <w:r>
+        <w:rPr>
+          <w:rFonts w:hint="cs"/>
+          <w:rtl/>
+        </w:rPr>
+        <w:t>"</w:t>
+      </w:r>
+    </w:p>
+    <w:p>
+      <w:pPr>
+        <w:bidi/>
+        <w:jc w:val="center"/>
+        <w:rPr>
+          <w:rtl/>
+        </w:rPr>
+      </w:pPr>
+      <w:r>
+        <w:rPr>
+          <w:rFonts w:hint="cs"/>
+          <w:rtl/>
+        </w:rPr>
+        <w:t>כמות השורות לחישוב שרת: "</w:t>
+      </w:r>
+      <w:r>
+        <w:rPr>
+          <w:u w:val="single"/>
         </w:rPr>
         <w:t>howMuch_Powerful_Wifis_To_Use_For_Calculation</w:t>
       </w:r>
-      <w:proofErr w:type="spellEnd"/>
       <w:r>
         <w:rPr>
           <w:rFonts w:hint="cs"/>
@@ -144,14 +422,6 @@
     <w:p>
       <w:pPr>
         <w:bidi/>
-        <w:rPr>
-          <w:rtl/>
-        </w:rPr>
-      </w:pPr>
-    </w:p>
-    <w:p>
-      <w:pPr>
-        <w:bidi/>
         <w:jc w:val="center"/>
         <w:rPr>
           <w:rtl/>
@@ -168,6 +438,11 @@
     <w:p>
       <w:pPr>
         <w:bidi/>
+      </w:pPr>
+    </w:p>
+    <w:p>
+      <w:pPr>
+        <w:bidi/>
         <w:rPr>
           <w:rtl/>
         </w:rPr>
@@ -185,326 +460,190 @@
           <w:rFonts w:hint="cs"/>
           <w:rtl/>
         </w:rPr>
-        <w:t>לרשימות מקושרות, רשימה אחת של של מאקים ורשימה שניה של נתונים שנרוץ עליהם.</w:t>
-      </w:r>
-    </w:p>
-    <w:p>
-      <w:pPr>
-        <w:bidi/>
-        <w:rPr>
-          <w:rtl/>
-        </w:rPr>
-      </w:pPr>
-      <w:r>
-        <w:rPr>
-          <w:rFonts w:hint="cs"/>
-          <w:rtl/>
-        </w:rPr>
-        <w:t>לכל כתובת מאק נסרוק את רשימת הנתונים בכדי למצוא את הכמות הרצויה של סריקות עם הסיגנל הכי גבוה.</w:t>
-      </w:r>
-    </w:p>
-    <w:p>
-      <w:pPr>
-        <w:bidi/>
-        <w:rPr>
-          <w:rtl/>
-        </w:rPr>
-      </w:pPr>
-      <w:r>
-        <w:rPr>
-          <w:rFonts w:hint="cs"/>
-          <w:rtl/>
-        </w:rPr>
-        <w:t xml:space="preserve">הרשימה שנקבל לאחר הסינון </w:t>
-      </w:r>
-      <w:r>
-        <w:rPr>
-          <w:rFonts w:hint="cs"/>
-          <w:rtl/>
-        </w:rPr>
-        <w:t>תעבור לחישוב בפונקציית עזר לפי אלגוריתם הנתון במטלה.</w:t>
-      </w:r>
-    </w:p>
-    <w:p>
-      <w:pPr>
-        <w:bidi/>
-      </w:pPr>
-      <w:r>
-        <w:rPr>
-          <w:rFonts w:hint="cs"/>
-          <w:rtl/>
-        </w:rPr>
-        <w:t xml:space="preserve">לאחר חישוב הנקודה היא תעבור לרשימה שמיועדת להדפסת הקובץ </w:t>
-      </w:r>
-      <w:r>
-        <w:rPr>
-          <w:rFonts w:hint="cs"/>
-        </w:rPr>
-        <w:t>CSV</w:t>
-      </w:r>
-      <w:r>
-        <w:rPr>
-          <w:rFonts w:hint="cs"/>
-          <w:rtl/>
-        </w:rPr>
-        <w:t xml:space="preserve"> של האלגוריתם שלנו, קובץ זה ישמר בתיקייה של קובץ המאקים </w:t>
-      </w:r>
-      <w:r>
-        <w:rPr>
-          <w:rFonts w:hint="cs"/>
-          <w:rtl/>
-        </w:rPr>
-        <w:t>עם תוספת "</w:t>
-      </w:r>
-      <w:r>
-        <w:t xml:space="preserve"> _Our_Algo1.csv</w:t>
-      </w:r>
-      <w:r>
-        <w:rPr>
-          <w:rFonts w:hint="cs"/>
-          <w:rtl/>
-        </w:rPr>
-        <w:t>" לשם</w:t>
-      </w:r>
-      <w:r>
-        <w:rPr>
-          <w:rFonts w:hint="cs"/>
-          <w:rtl/>
+        <w:t>לרשימות מקושרות</w:t>
+      </w:r>
+      <w:r>
+        <w:rPr>
+          <w:lang w:val="en-US"/>
         </w:rPr>
         <w:t>.</w:t>
       </w:r>
-    </w:p>
-    <w:p>
-      <w:pPr>
-        <w:bidi/>
-        <w:jc w:val="center"/>
-        <w:rPr>
-          <w:rtl/>
-        </w:rPr>
-      </w:pPr>
-    </w:p>
-    <w:p>
-      <w:pPr>
-        <w:bidi/>
-        <w:jc w:val="center"/>
-        <w:rPr>
+      <w:r>
+        <w:rPr>
+          <w:rFonts w:hint="cs"/>
           <w:rtl/>
           <w:lang w:val="en-US"/>
         </w:rPr>
-      </w:pPr>
-    </w:p>
-    <w:p>
-      <w:pPr>
-        <w:bidi/>
-        <w:jc w:val="center"/>
-        <w:rPr>
-          <w:rtl/>
-          <w:lang w:val="en-US"/>
-        </w:rPr>
-      </w:pPr>
+        <w:t xml:space="preserve"> </w:t>
+      </w:r>
+      <w:r>
+        <w:rPr>
+          <w:rFonts w:hint="cs"/>
+          <w:rtl/>
+        </w:rPr>
+        <w:t xml:space="preserve">קובץ של פילטרים יעבור </w:t>
+      </w:r>
+      <w:r>
+        <w:rPr>
+          <w:rFonts w:hint="cs"/>
+          <w:rtl/>
+        </w:rPr>
+        <w:t>סינון</w:t>
+      </w:r>
+      <w:r>
+        <w:rPr>
+          <w:rFonts w:hint="cs"/>
+          <w:rtl/>
+        </w:rPr>
+        <w:t xml:space="preserve"> נוסף של שורות שאותם מפרקים </w:t>
+      </w:r>
+      <w:r>
+        <w:rPr>
+          <w:rFonts w:hint="cs"/>
+          <w:rtl/>
+        </w:rPr>
+        <w:t>לרשימה</w:t>
+      </w:r>
+      <w:r>
+        <w:rPr>
+          <w:rFonts w:hint="cs"/>
+          <w:rtl/>
+        </w:rPr>
+        <w:t xml:space="preserve"> של מאקים </w:t>
+      </w:r>
+      <w:r>
+        <w:rPr>
+          <w:rFonts w:hint="cs"/>
+          <w:rtl/>
+        </w:rPr>
+        <w:t>ורשימה</w:t>
+      </w:r>
+      <w:r>
+        <w:rPr>
+          <w:rFonts w:hint="cs"/>
+          <w:rtl/>
+        </w:rPr>
+        <w:t xml:space="preserve"> של סיגנילים. לאחר פירוק של כל שורה עושים </w:t>
+      </w:r>
+      <w:r>
+        <w:rPr>
+          <w:rFonts w:hint="cs"/>
+          <w:rtl/>
+        </w:rPr>
+        <w:t>סינון</w:t>
+      </w:r>
+      <w:r>
+        <w:rPr>
+          <w:rFonts w:hint="cs"/>
+          <w:rtl/>
+        </w:rPr>
+        <w:t xml:space="preserve"> של </w:t>
+      </w:r>
+      <w:r>
+        <w:rPr>
+          <w:rFonts w:hint="cs"/>
+          <w:rtl/>
+        </w:rPr>
+        <w:t>רשימת</w:t>
+      </w:r>
+      <w:r>
+        <w:rPr>
+          <w:rFonts w:hint="cs"/>
+          <w:rtl/>
+        </w:rPr>
+        <w:t xml:space="preserve"> סריקות לפי </w:t>
+      </w:r>
+      <w:r>
+        <w:rPr>
+          <w:rFonts w:hint="cs"/>
+        </w:rPr>
+        <w:t>ID</w:t>
+      </w:r>
+      <w:r>
+        <w:rPr>
+          <w:rFonts w:hint="cs"/>
+          <w:rtl/>
+        </w:rPr>
+        <w:t xml:space="preserve"> שנמצא באותה שורה של פילטרים. על </w:t>
+      </w:r>
+      <w:r>
+        <w:rPr>
+          <w:rFonts w:hint="cs"/>
+          <w:rtl/>
+        </w:rPr>
+        <w:t>הרשימה</w:t>
+      </w:r>
+      <w:r>
+        <w:rPr>
+          <w:rFonts w:hint="cs"/>
+          <w:rtl/>
+        </w:rPr>
+        <w:t xml:space="preserve"> רצים כל פעם עם מאק חדש ומייצרים </w:t>
+      </w:r>
+      <w:r>
+        <w:rPr>
+          <w:rFonts w:hint="cs"/>
+          <w:rtl/>
+        </w:rPr>
+        <w:t>רשימה</w:t>
+      </w:r>
+      <w:r>
+        <w:rPr>
+          <w:rFonts w:hint="cs"/>
+          <w:rtl/>
+        </w:rPr>
+        <w:t xml:space="preserve"> של שורות לפי התאמה של זמן. </w:t>
+      </w:r>
+      <w:r>
+        <w:rPr>
+          <w:rFonts w:hint="cs"/>
+          <w:rtl/>
+        </w:rPr>
+        <w:t>רשימה</w:t>
+      </w:r>
+      <w:r>
+        <w:rPr>
+          <w:rFonts w:hint="cs"/>
+          <w:rtl/>
+        </w:rPr>
+        <w:t xml:space="preserve"> שנוצר</w:t>
+      </w:r>
+      <w:r>
+        <w:rPr>
+          <w:rFonts w:hint="cs"/>
+          <w:rtl/>
+        </w:rPr>
+        <w:t>ה</w:t>
+      </w:r>
+      <w:r>
+        <w:rPr>
+          <w:rFonts w:hint="cs"/>
+          <w:rtl/>
+        </w:rPr>
+        <w:t xml:space="preserve"> מעבירים לפונקציה שמחשבת </w:t>
+      </w:r>
+      <w:r>
+        <w:rPr>
+          <w:rFonts w:hint="cs"/>
+          <w:rtl/>
+        </w:rPr>
+        <w:t xml:space="preserve">התאמה של כל שורה לפי </w:t>
+      </w:r>
+      <w:r>
+        <w:rPr>
+          <w:rFonts w:hint="cs"/>
+          <w:rtl/>
+        </w:rPr>
+        <w:t>הרשימה</w:t>
+      </w:r>
       <w:bookmarkStart w:id="0" w:name="_GoBack"/>
       <w:bookmarkEnd w:id="0"/>
       <w:r>
         <w:rPr>
           <w:rFonts w:hint="cs"/>
           <w:rtl/>
-          <w:lang w:val="en-US"/>
-        </w:rPr>
-        <w:t>אלגוריתם 2:</w:t>
-      </w:r>
-    </w:p>
-    <w:p>
-      <w:pPr>
-        <w:bidi/>
-        <w:jc w:val="center"/>
-        <w:rPr>
-          <w:rtl/>
-        </w:rPr>
-      </w:pPr>
-      <w:r>
-        <w:rPr>
-          <w:rFonts w:hint="cs"/>
-          <w:rtl/>
-        </w:rPr>
-        <w:t xml:space="preserve">פונקציה ראשית מקבלת שני קבצים ומספר טבעי: </w:t>
-      </w:r>
-    </w:p>
-    <w:p>
-      <w:pPr>
-        <w:bidi/>
-        <w:jc w:val="center"/>
-        <w:rPr>
-          <w:rtl/>
-        </w:rPr>
-      </w:pPr>
-      <w:r>
-        <w:rPr>
-          <w:rFonts w:hint="cs"/>
-          <w:rtl/>
-        </w:rPr>
-        <w:t>קובץ בו נמצאים מאקים לחיפוש: "</w:t>
-      </w:r>
-      <w:proofErr w:type="spellStart"/>
-      <w:r>
-        <w:rPr>
-          <w:u w:val="single"/>
-        </w:rPr>
-        <w:t>addressOfFile_Where_I_need_To_Get_MAC</w:t>
-      </w:r>
-      <w:r>
-        <w:rPr>
-          <w:u w:val="single"/>
-        </w:rPr>
-        <w:t>_and_SIGNA</w:t>
-      </w:r>
-      <w:r>
-        <w:rPr>
-          <w:rFonts w:hint="cs"/>
-          <w:u w:val="single"/>
-        </w:rPr>
-        <w:t>L</w:t>
-      </w:r>
-      <w:proofErr w:type="spellEnd"/>
-      <w:r>
-        <w:rPr>
-          <w:rFonts w:hint="cs"/>
-          <w:rtl/>
-        </w:rPr>
-        <w:t>"</w:t>
-      </w:r>
-    </w:p>
-    <w:p>
-      <w:pPr>
-        <w:bidi/>
-        <w:jc w:val="center"/>
-        <w:rPr>
-          <w:rtl/>
-        </w:rPr>
-      </w:pPr>
-      <w:r>
-        <w:rPr>
-          <w:rFonts w:hint="cs"/>
-          <w:rtl/>
-        </w:rPr>
-        <w:t>קובץ בו נתונים כל הסריקות: "</w:t>
-      </w:r>
-      <w:proofErr w:type="spellStart"/>
-      <w:r>
-        <w:rPr>
-          <w:u w:val="single"/>
-          <w:lang w:val="en-US"/>
-        </w:rPr>
-        <w:t>addressOfFile_To_Filter_With_MAC</w:t>
-      </w:r>
-      <w:r>
-        <w:rPr>
-          <w:u w:val="single"/>
-          <w:lang w:val="en-US"/>
-        </w:rPr>
-        <w:t>_and_Signal_I_get</w:t>
-      </w:r>
-      <w:proofErr w:type="spellEnd"/>
-      <w:r>
-        <w:rPr>
-          <w:rFonts w:hint="cs"/>
-          <w:rtl/>
-        </w:rPr>
-        <w:t>"</w:t>
-      </w:r>
-    </w:p>
-    <w:p>
-      <w:pPr>
-        <w:bidi/>
-        <w:jc w:val="center"/>
-        <w:rPr>
-          <w:rtl/>
-        </w:rPr>
-      </w:pPr>
-      <w:r>
-        <w:rPr>
-          <w:rFonts w:hint="cs"/>
-          <w:rtl/>
-        </w:rPr>
-        <w:t>כמות השורות לחישוב שרת: "</w:t>
-      </w:r>
-      <w:proofErr w:type="spellStart"/>
-      <w:r>
-        <w:rPr>
-          <w:u w:val="single"/>
-        </w:rPr>
-        <w:t>howMuch_Powerful_Wifis_To_Use_For_Calculation</w:t>
-      </w:r>
-      <w:proofErr w:type="spellEnd"/>
-      <w:r>
-        <w:rPr>
-          <w:rFonts w:hint="cs"/>
-          <w:rtl/>
-        </w:rPr>
-        <w:t>"</w:t>
-      </w:r>
-    </w:p>
-    <w:p>
-      <w:pPr>
-        <w:bidi/>
-        <w:jc w:val="center"/>
-        <w:rPr>
-          <w:rtl/>
-        </w:rPr>
-      </w:pPr>
-      <w:r>
-        <w:rPr>
-          <w:rFonts w:hint="cs"/>
-          <w:rtl/>
-        </w:rPr>
-        <w:t>שלבי חישוב:</w:t>
-      </w:r>
-    </w:p>
-    <w:p>
-      <w:pPr>
-        <w:bidi/>
-        <w:rPr>
-          <w:rtl/>
-        </w:rPr>
-      </w:pPr>
-      <w:r>
-        <w:rPr>
-          <w:rFonts w:hint="cs"/>
-          <w:rtl/>
-        </w:rPr>
-        <w:t>כל קבצים יהפכו ל</w:t>
-      </w:r>
-      <w:r>
-        <w:rPr>
-          <w:rFonts w:hint="cs"/>
-        </w:rPr>
-        <w:t>ARRAYLIST</w:t>
-      </w:r>
-      <w:r>
-        <w:rPr>
-          <w:rFonts w:hint="cs"/>
-          <w:rtl/>
-        </w:rPr>
-        <w:t xml:space="preserve">ים בכדי קריאת הקבצים חד פעמית. קובץ של פילטרים יעבור פילטור נוסף של שורות שאותם מפרקים לליסט של מאקים וליסט של סיגנילים. לאחר פירוק של כל שורה עושים פילטר של ליסט סריקות לפי </w:t>
-      </w:r>
-      <w:r>
-        <w:rPr>
-          <w:rFonts w:hint="cs"/>
-        </w:rPr>
-        <w:t>ID</w:t>
-      </w:r>
-      <w:r>
-        <w:rPr>
-          <w:rFonts w:hint="cs"/>
-          <w:rtl/>
-        </w:rPr>
-        <w:t xml:space="preserve"> שנמצא באותה שורה של פילטרים. על ליסט הנוצר רצים כל פעם עם מאק חדש מתוך רשימה ומייצרים ליסט של שורות לפי התאמה של זמן. ליסט שנוצר מעבירים לפונקציה שמחשבת </w:t>
-      </w:r>
-      <w:r>
-        <w:rPr>
-          <w:rFonts w:hint="cs"/>
-          <w:rtl/>
-        </w:rPr>
-        <w:t xml:space="preserve">התאמה של כל שורה לפי ליסט של סיגנלים. </w:t>
+        </w:rPr>
+        <w:t xml:space="preserve"> של סיגנלים. </w:t>
       </w:r>
       <w:r>
         <w:rPr>
@@ -589,7 +728,6 @@
                 <w:lang w:eastAsia="ru-RU"/>
               </w:rPr>
             </w:pPr>
-            <w:proofErr w:type="spellStart"/>
             <w:r>
               <w:rPr>
                 <w:rFonts w:ascii="Calibri" w:eastAsia="Times New Roman" w:hAnsi="Calibri" w:cs="Calibri"/>
@@ -598,7 +736,6 @@
               </w:rPr>
               <w:t>Value</w:t>
             </w:r>
-            <w:proofErr w:type="spellEnd"/>
           </w:p>
         </w:tc>
         <w:tc>
@@ -625,7 +762,6 @@
                 <w:lang w:eastAsia="ru-RU"/>
               </w:rPr>
             </w:pPr>
-            <w:proofErr w:type="spellStart"/>
             <w:r>
               <w:rPr>
                 <w:rFonts w:ascii="Calibri" w:eastAsia="Times New Roman" w:hAnsi="Calibri" w:cs="Calibri"/>
@@ -634,7 +770,6 @@
               </w:rPr>
               <w:t>Parameters</w:t>
             </w:r>
-            <w:proofErr w:type="spellEnd"/>
           </w:p>
         </w:tc>
       </w:tr>
@@ -701,7 +836,6 @@
                 <w:lang w:eastAsia="ru-RU"/>
               </w:rPr>
             </w:pPr>
-            <w:proofErr w:type="spellStart"/>
             <w:r>
               <w:rPr>
                 <w:rFonts w:ascii="Calibri" w:eastAsia="Times New Roman" w:hAnsi="Calibri" w:cs="Calibri"/>
@@ -710,7 +844,6 @@
               </w:rPr>
               <w:t>power</w:t>
             </w:r>
-            <w:proofErr w:type="spellEnd"/>
           </w:p>
         </w:tc>
       </w:tr>
@@ -777,7 +910,6 @@
                 <w:lang w:eastAsia="ru-RU"/>
               </w:rPr>
             </w:pPr>
-            <w:proofErr w:type="spellStart"/>
             <w:r>
               <w:rPr>
                 <w:rFonts w:ascii="Calibri" w:eastAsia="Times New Roman" w:hAnsi="Calibri" w:cs="Calibri"/>
@@ -786,7 +918,6 @@
               </w:rPr>
               <w:t>norm</w:t>
             </w:r>
-            <w:proofErr w:type="spellEnd"/>
           </w:p>
         </w:tc>
       </w:tr>
@@ -853,34 +984,14 @@
                 <w:lang w:eastAsia="ru-RU"/>
               </w:rPr>
             </w:pPr>
-            <w:proofErr w:type="spellStart"/>
             <w:r>
               <w:rPr>
                 <w:rFonts w:ascii="Calibri" w:eastAsia="Times New Roman" w:hAnsi="Calibri" w:cs="Calibri"/>
                 <w:color w:val="000000"/>
                 <w:lang w:eastAsia="ru-RU"/>
               </w:rPr>
-              <w:t>sig</w:t>
+              <w:t>sig diff</w:t>
             </w:r>
-            <w:proofErr w:type="spellEnd"/>
-            <w:r>
-              <w:rPr>
-                <w:rFonts w:ascii="Calibri" w:eastAsia="Times New Roman" w:hAnsi="Calibri" w:cs="Calibri"/>
-                <w:color w:val="000000"/>
-                <w:lang w:eastAsia="ru-RU"/>
-              </w:rPr>
-              <w:t xml:space="preserve"> </w:t>
-            </w:r>
-            <w:proofErr w:type="spellStart"/>
-            <w:r>
-              <w:rPr>
-                <w:rFonts w:ascii="Calibri" w:eastAsia="Times New Roman" w:hAnsi="Calibri" w:cs="Calibri"/>
-                <w:color w:val="000000"/>
-                <w:lang w:eastAsia="ru-RU"/>
-              </w:rPr>
-              <w:t>diff</w:t>
-            </w:r>
-            <w:proofErr w:type="spellEnd"/>
           </w:p>
         </w:tc>
       </w:tr>
@@ -947,34 +1058,14 @@
                 <w:lang w:eastAsia="ru-RU"/>
               </w:rPr>
             </w:pPr>
-            <w:proofErr w:type="spellStart"/>
             <w:r>
               <w:rPr>
                 <w:rFonts w:ascii="Calibri" w:eastAsia="Times New Roman" w:hAnsi="Calibri" w:cs="Calibri"/>
                 <w:color w:val="000000"/>
                 <w:lang w:eastAsia="ru-RU"/>
               </w:rPr>
-              <w:t>min</w:t>
+              <w:t>min diff</w:t>
             </w:r>
-            <w:proofErr w:type="spellEnd"/>
-            <w:r>
-              <w:rPr>
-                <w:rFonts w:ascii="Calibri" w:eastAsia="Times New Roman" w:hAnsi="Calibri" w:cs="Calibri"/>
-                <w:color w:val="000000"/>
-                <w:lang w:eastAsia="ru-RU"/>
-              </w:rPr>
-              <w:t xml:space="preserve"> </w:t>
-            </w:r>
-            <w:proofErr w:type="spellStart"/>
-            <w:r>
-              <w:rPr>
-                <w:rFonts w:ascii="Calibri" w:eastAsia="Times New Roman" w:hAnsi="Calibri" w:cs="Calibri"/>
-                <w:color w:val="000000"/>
-                <w:lang w:eastAsia="ru-RU"/>
-              </w:rPr>
-              <w:t>diff</w:t>
-            </w:r>
-            <w:proofErr w:type="spellEnd"/>
           </w:p>
         </w:tc>
       </w:tr>
@@ -1041,34 +1132,14 @@
                 <w:lang w:eastAsia="ru-RU"/>
               </w:rPr>
             </w:pPr>
-            <w:proofErr w:type="spellStart"/>
             <w:r>
               <w:rPr>
                 <w:rFonts w:ascii="Calibri" w:eastAsia="Times New Roman" w:hAnsi="Calibri" w:cs="Calibri"/>
                 <w:color w:val="000000"/>
                 <w:lang w:eastAsia="ru-RU"/>
               </w:rPr>
-              <w:t>no</w:t>
+              <w:t>no signal</w:t>
             </w:r>
-            <w:proofErr w:type="spellEnd"/>
-            <w:r>
-              <w:rPr>
-                <w:rFonts w:ascii="Calibri" w:eastAsia="Times New Roman" w:hAnsi="Calibri" w:cs="Calibri"/>
-                <w:color w:val="000000"/>
-                <w:lang w:eastAsia="ru-RU"/>
-              </w:rPr>
-              <w:t xml:space="preserve"> </w:t>
-            </w:r>
-            <w:proofErr w:type="spellStart"/>
-            <w:r>
-              <w:rPr>
-                <w:rFonts w:ascii="Calibri" w:eastAsia="Times New Roman" w:hAnsi="Calibri" w:cs="Calibri"/>
-                <w:color w:val="000000"/>
-                <w:lang w:eastAsia="ru-RU"/>
-              </w:rPr>
-              <w:t>signal</w:t>
-            </w:r>
-            <w:proofErr w:type="spellEnd"/>
           </w:p>
         </w:tc>
       </w:tr>
@@ -1135,52 +1206,14 @@
                 <w:lang w:eastAsia="ru-RU"/>
               </w:rPr>
             </w:pPr>
-            <w:proofErr w:type="spellStart"/>
             <w:r>
               <w:rPr>
                 <w:rFonts w:ascii="Calibri" w:eastAsia="Times New Roman" w:hAnsi="Calibri" w:cs="Calibri"/>
                 <w:color w:val="000000"/>
                 <w:lang w:eastAsia="ru-RU"/>
               </w:rPr>
-              <w:t>diff</w:t>
+              <w:t>diff no sig</w:t>
             </w:r>
-            <w:proofErr w:type="spellEnd"/>
-            <w:r>
-              <w:rPr>
-                <w:rFonts w:ascii="Calibri" w:eastAsia="Times New Roman" w:hAnsi="Calibri" w:cs="Calibri"/>
-                <w:color w:val="000000"/>
-                <w:lang w:eastAsia="ru-RU"/>
-              </w:rPr>
-              <w:t xml:space="preserve"> </w:t>
-            </w:r>
-            <w:proofErr w:type="spellStart"/>
-            <w:r>
-              <w:rPr>
-                <w:rFonts w:ascii="Calibri" w:eastAsia="Times New Roman" w:hAnsi="Calibri" w:cs="Calibri"/>
-                <w:color w:val="000000"/>
-                <w:lang w:eastAsia="ru-RU"/>
-              </w:rPr>
-              <w:t>no</w:t>
-            </w:r>
-            <w:proofErr w:type="spellEnd"/>
-            <w:r>
-              <w:rPr>
-                <w:rFonts w:ascii="Calibri" w:eastAsia="Times New Roman" w:hAnsi="Calibri" w:cs="Calibri"/>
-                <w:color w:val="000000"/>
-                <w:lang w:eastAsia="ru-RU"/>
-              </w:rPr>
-              <w:t xml:space="preserve"> </w:t>
-            </w:r>
-            <w:proofErr w:type="spellStart"/>
-            <w:r>
-              <w:rPr>
-                <w:rFonts w:ascii="Calibri" w:eastAsia="Times New Roman" w:hAnsi="Calibri" w:cs="Calibri"/>
-                <w:color w:val="000000"/>
-                <w:lang w:eastAsia="ru-RU"/>
-              </w:rPr>
-              <w:t>sig</w:t>
-            </w:r>
-            <w:proofErr w:type="spellEnd"/>
           </w:p>
         </w:tc>
       </w:tr>

</xml_diff>